<commit_message>
Updated otziv rukovoditelya; Updated economics in diplom.docx; Updated screenshots
</commit_message>
<xml_diff>
--- a/explanatory_notes/Отзыв руководителя.docx
+++ b/explanatory_notes/Отзыв руководителя.docx
@@ -18,98 +18,112 @@
         </w:rPr>
         <w:t>ОТЗЫВ</w:t>
       </w:r>
+    </w:p>
+    <w:p>
+      <w:pPr>
+        <w:ind w:firstLine="720"/>
+        <w:jc w:val="center"/>
+        <w:rPr>
+          <w:sz w:val="26"/>
+          <w:szCs w:val="26"/>
+        </w:rPr>
+      </w:pPr>
+    </w:p>
+    <w:p>
+      <w:pPr>
+        <w:ind w:firstLine="720"/>
+        <w:jc w:val="center"/>
+        <w:rPr>
+          <w:sz w:val="26"/>
+          <w:szCs w:val="26"/>
+        </w:rPr>
+      </w:pPr>
+      <w:r>
+        <w:rPr>
+          <w:sz w:val="26"/>
+          <w:szCs w:val="26"/>
+        </w:rPr>
+        <w:t xml:space="preserve">на </w:t>
+      </w:r>
+      <w:r>
+        <w:rPr>
+          <w:sz w:val="26"/>
+          <w:szCs w:val="26"/>
+        </w:rPr>
+        <w:t>дипломный проект</w:t>
+      </w:r>
+      <w:r>
+        <w:rPr>
+          <w:sz w:val="26"/>
+          <w:szCs w:val="26"/>
+        </w:rPr>
+        <w:t xml:space="preserve"> студента факультета компьютерных систем и сетей Учреждения образования «Белорусский государственный университет информатики и радиоэлектроники»</w:t>
+      </w:r>
+    </w:p>
+    <w:p>
+      <w:pPr>
+        <w:ind w:firstLine="720"/>
+        <w:jc w:val="center"/>
+        <w:rPr>
+          <w:sz w:val="26"/>
+          <w:szCs w:val="26"/>
+        </w:rPr>
+      </w:pPr>
+      <w:r>
+        <w:rPr>
+          <w:sz w:val="26"/>
+          <w:szCs w:val="26"/>
+        </w:rPr>
+        <w:t>Навицкого Александра Дмитриевича</w:t>
+      </w:r>
+    </w:p>
+    <w:p>
+      <w:pPr>
+        <w:ind w:firstLine="720"/>
+        <w:rPr>
+          <w:sz w:val="26"/>
+          <w:szCs w:val="26"/>
+        </w:rPr>
+      </w:pPr>
+    </w:p>
+    <w:p>
+      <w:pPr>
+        <w:ind w:firstLine="720"/>
+        <w:jc w:val="center"/>
+        <w:rPr>
+          <w:sz w:val="26"/>
+          <w:szCs w:val="26"/>
+        </w:rPr>
+      </w:pPr>
+      <w:r>
+        <w:rPr>
+          <w:sz w:val="26"/>
+          <w:szCs w:val="26"/>
+        </w:rPr>
+        <w:t>на тему: «</w:t>
+      </w:r>
+      <w:r>
+        <w:rPr>
+          <w:sz w:val="26"/>
+          <w:szCs w:val="26"/>
+        </w:rPr>
+        <w:t>Программное средство управлен</w:t>
+      </w:r>
       <w:bookmarkStart w:id="0" w:name="_GoBack"/>
       <w:bookmarkEnd w:id="0"/>
-    </w:p>
-    <w:p>
-      <w:pPr>
-        <w:ind w:firstLine="720"/>
-        <w:jc w:val="center"/>
-        <w:rPr>
-          <w:sz w:val="26"/>
-          <w:szCs w:val="26"/>
-        </w:rPr>
-      </w:pPr>
-    </w:p>
-    <w:p>
-      <w:pPr>
-        <w:ind w:firstLine="720"/>
-        <w:jc w:val="center"/>
-        <w:rPr>
-          <w:sz w:val="26"/>
-          <w:szCs w:val="26"/>
-        </w:rPr>
-      </w:pPr>
-      <w:r>
-        <w:rPr>
-          <w:sz w:val="26"/>
-          <w:szCs w:val="26"/>
-        </w:rPr>
-        <w:t xml:space="preserve">на </w:t>
-      </w:r>
-      <w:r>
-        <w:rPr>
-          <w:sz w:val="26"/>
-          <w:szCs w:val="26"/>
-        </w:rPr>
-        <w:t>дипломный проект</w:t>
-      </w:r>
-      <w:r>
-        <w:rPr>
-          <w:sz w:val="26"/>
-          <w:szCs w:val="26"/>
-        </w:rPr>
-        <w:t xml:space="preserve"> студента факультета компьютерных систем и сетей Учреждения образования «Белорусский государственный университет информатики и радиоэлектроники»</w:t>
-      </w:r>
-    </w:p>
-    <w:p>
-      <w:pPr>
-        <w:ind w:firstLine="720"/>
-        <w:jc w:val="center"/>
-        <w:rPr>
-          <w:sz w:val="26"/>
-          <w:szCs w:val="26"/>
-        </w:rPr>
-      </w:pPr>
-      <w:r>
-        <w:rPr>
-          <w:sz w:val="26"/>
-          <w:szCs w:val="26"/>
-        </w:rPr>
-        <w:t>Навицкого Александра Дмитриевича</w:t>
-      </w:r>
-    </w:p>
-    <w:p>
-      <w:pPr>
-        <w:ind w:firstLine="720"/>
-        <w:rPr>
-          <w:sz w:val="26"/>
-          <w:szCs w:val="26"/>
-        </w:rPr>
-      </w:pPr>
-    </w:p>
-    <w:p>
-      <w:pPr>
-        <w:ind w:firstLine="720"/>
-        <w:jc w:val="center"/>
-        <w:rPr>
-          <w:sz w:val="26"/>
-          <w:szCs w:val="26"/>
-        </w:rPr>
-      </w:pPr>
-      <w:r>
-        <w:rPr>
-          <w:sz w:val="26"/>
-          <w:szCs w:val="26"/>
-        </w:rPr>
-        <w:t>на тему: «</w:t>
-      </w:r>
-      <w:r>
-        <w:rPr>
-          <w:sz w:val="26"/>
-          <w:szCs w:val="26"/>
-        </w:rPr>
-        <w:t>Программное средство управления электронными документами на производстве</w:t>
+      <w:r>
+        <w:rPr>
+          <w:sz w:val="26"/>
+          <w:szCs w:val="26"/>
+        </w:rPr>
+        <w:t xml:space="preserve">ия электронными документами на </w:t>
+      </w:r>
+      <w:r>
+        <w:rPr>
+          <w:sz w:val="26"/>
+          <w:szCs w:val="26"/>
+        </w:rPr>
+        <w:t>предприятии</w:t>
       </w:r>
       <w:r>
         <w:rPr>
@@ -845,14 +859,14 @@
         <v:path o:extrusionok="f" gradientshapeok="t" o:connecttype="rect"/>
         <o:lock v:ext="edit" aspectratio="t"/>
       </v:shapetype>
-      <v:shape id="_x0000_i1032" type="#_x0000_t75" alt="Ошибка из-за одной картины P в последний слой п" style="width:18.6pt;height:18.6pt;visibility:visible;mso-wrap-style:square" o:bullet="t">
+      <v:shape id="_x0000_i1028" type="#_x0000_t75" alt="Ошибка из-за одной картины P в последний слой п" style="width:18.6pt;height:18.6pt;visibility:visible;mso-wrap-style:square" o:bullet="t">
         <v:imagedata r:id="rId1" o:title="Ошибка из-за одной картины P в последний слой п"/>
       </v:shape>
     </w:pict>
   </w:numPicBullet>
   <w:numPicBullet w:numPicBulletId="1">
     <w:pict>
-      <v:shape id="_x0000_i1033" type="#_x0000_t75" alt="Задача выхода в последний слой (т.е. желаемый результат на последнем слое)" style="width:15.6pt;height:18.6pt;visibility:visible;mso-wrap-style:square" o:bullet="t">
+      <v:shape id="_x0000_i1029" type="#_x0000_t75" alt="Задача выхода в последний слой (т.е. желаемый результат на последнем слое)" style="width:15.6pt;height:18.6pt;visibility:visible;mso-wrap-style:square" o:bullet="t">
         <v:imagedata r:id="rId2" o:title="Задача выхода в последний слой (т"/>
       </v:shape>
     </w:pict>
@@ -4722,7 +4736,7 @@
 </file>
 
 <file path=customXml/itemProps1.xml><?xml version="1.0" encoding="utf-8"?>
-<ds:datastoreItem xmlns:ds="http://schemas.openxmlformats.org/officeDocument/2006/customXml" ds:itemID="{4B262CAC-C21E-4B5E-8895-105B0A4018ED}">
+<ds:datastoreItem xmlns:ds="http://schemas.openxmlformats.org/officeDocument/2006/customXml" ds:itemID="{9BF3F67D-82CB-4EC7-A8DB-C9D51B9C7D18}">
   <ds:schemaRefs>
     <ds:schemaRef ds:uri="http://schemas.openxmlformats.org/officeDocument/2006/bibliography"/>
   </ds:schemaRefs>

</xml_diff>

<commit_message>
Added recinzia; Update diplom doc
</commit_message>
<xml_diff>
--- a/explanatory_notes/Отзыв руководителя.docx
+++ b/explanatory_notes/Отзыв руководителя.docx
@@ -16,7 +16,67 @@
           <w:sz w:val="26"/>
           <w:szCs w:val="26"/>
         </w:rPr>
-        <w:t>ОТЗЫВ</w:t>
+        <w:t>О</w:t>
+      </w:r>
+      <w:r>
+        <w:rPr>
+          <w:sz w:val="26"/>
+          <w:szCs w:val="26"/>
+          <w:lang w:val="en-US"/>
+        </w:rPr>
+        <w:t xml:space="preserve"> </w:t>
+      </w:r>
+      <w:r>
+        <w:rPr>
+          <w:sz w:val="26"/>
+          <w:szCs w:val="26"/>
+        </w:rPr>
+        <w:t>Т</w:t>
+      </w:r>
+      <w:r>
+        <w:rPr>
+          <w:sz w:val="26"/>
+          <w:szCs w:val="26"/>
+          <w:lang w:val="en-US"/>
+        </w:rPr>
+        <w:t xml:space="preserve"> </w:t>
+      </w:r>
+      <w:r>
+        <w:rPr>
+          <w:sz w:val="26"/>
+          <w:szCs w:val="26"/>
+        </w:rPr>
+        <w:t>З</w:t>
+      </w:r>
+      <w:r>
+        <w:rPr>
+          <w:sz w:val="26"/>
+          <w:szCs w:val="26"/>
+          <w:lang w:val="en-US"/>
+        </w:rPr>
+        <w:t xml:space="preserve"> </w:t>
+      </w:r>
+      <w:r>
+        <w:rPr>
+          <w:sz w:val="26"/>
+          <w:szCs w:val="26"/>
+        </w:rPr>
+        <w:t>Ы</w:t>
+      </w:r>
+      <w:r>
+        <w:rPr>
+          <w:sz w:val="26"/>
+          <w:szCs w:val="26"/>
+          <w:lang w:val="en-US"/>
+        </w:rPr>
+        <w:t xml:space="preserve"> </w:t>
+      </w:r>
+      <w:r>
+        <w:rPr>
+          <w:sz w:val="26"/>
+          <w:szCs w:val="26"/>
+        </w:rPr>
+        <w:t>В</w:t>
       </w:r>
     </w:p>
     <w:p>
@@ -107,16 +167,7 @@
           <w:sz w:val="26"/>
           <w:szCs w:val="26"/>
         </w:rPr>
-        <w:t>Программное средство управлен</w:t>
-      </w:r>
-      <w:bookmarkStart w:id="0" w:name="_GoBack"/>
-      <w:bookmarkEnd w:id="0"/>
-      <w:r>
-        <w:rPr>
-          <w:sz w:val="26"/>
-          <w:szCs w:val="26"/>
-        </w:rPr>
-        <w:t xml:space="preserve">ия электронными документами на </w:t>
+        <w:t xml:space="preserve">Программное средство управления электронными документами на </w:t>
       </w:r>
       <w:r>
         <w:rPr>
@@ -193,7 +244,21 @@
           <w:sz w:val="26"/>
           <w:szCs w:val="26"/>
         </w:rPr>
-        <w:t>программного средства управления электронными документами на предприятии</w:t>
+        <w:t>програм</w:t>
+      </w:r>
+      <w:r>
+        <w:rPr>
+          <w:sz w:val="26"/>
+          <w:szCs w:val="26"/>
+        </w:rPr>
+        <w:t>-</w:t>
+      </w:r>
+      <w:r>
+        <w:rPr>
+          <w:sz w:val="26"/>
+          <w:szCs w:val="26"/>
+        </w:rPr>
+        <w:t>много средства управления электронными документами на предприятии</w:t>
       </w:r>
       <w:r>
         <w:rPr>
@@ -268,7 +333,21 @@
           <w:sz w:val="26"/>
           <w:szCs w:val="26"/>
         </w:rPr>
-        <w:t>управления электронными документами</w:t>
+        <w:t>управления электрон</w:t>
+      </w:r>
+      <w:r>
+        <w:rPr>
+          <w:sz w:val="26"/>
+          <w:szCs w:val="26"/>
+        </w:rPr>
+        <w:t>-</w:t>
+      </w:r>
+      <w:r>
+        <w:rPr>
+          <w:sz w:val="26"/>
+          <w:szCs w:val="26"/>
+        </w:rPr>
+        <w:t>ными документами</w:t>
       </w:r>
       <w:r>
         <w:rPr>
@@ -453,7 +532,21 @@
           <w:sz w:val="26"/>
           <w:szCs w:val="26"/>
         </w:rPr>
-        <w:t>довал себя инициативным исполнителем, продемонстрировал умение работать с литературой</w:t>
+        <w:t>довал себя инициативным исполнителем, продемонстрировал умение работать с лите</w:t>
+      </w:r>
+      <w:r>
+        <w:rPr>
+          <w:sz w:val="26"/>
+          <w:szCs w:val="26"/>
+        </w:rPr>
+        <w:t>-</w:t>
+      </w:r>
+      <w:r>
+        <w:rPr>
+          <w:sz w:val="26"/>
+          <w:szCs w:val="26"/>
+        </w:rPr>
+        <w:t>ратурой</w:t>
       </w:r>
       <w:r>
         <w:rPr>
@@ -509,7 +602,21 @@
           <w:sz w:val="26"/>
           <w:szCs w:val="26"/>
         </w:rPr>
-        <w:t>Программное обеспечение информационных технологий</w:t>
+        <w:t>Программное обеспечение информа</w:t>
+      </w:r>
+      <w:r>
+        <w:rPr>
+          <w:sz w:val="26"/>
+          <w:szCs w:val="26"/>
+        </w:rPr>
+        <w:t>-</w:t>
+      </w:r>
+      <w:r>
+        <w:rPr>
+          <w:sz w:val="26"/>
+          <w:szCs w:val="26"/>
+        </w:rPr>
+        <w:t>ционных технологий</w:t>
       </w:r>
       <w:r>
         <w:rPr>
@@ -541,6 +648,35 @@
         </w:rPr>
         <w:t xml:space="preserve"> </w:t>
       </w:r>
+    </w:p>
+    <w:p>
+      <w:pPr>
+        <w:ind w:firstLine="720"/>
+        <w:rPr>
+          <w:sz w:val="26"/>
+          <w:szCs w:val="26"/>
+        </w:rPr>
+      </w:pPr>
+    </w:p>
+    <w:p>
+      <w:pPr>
+        <w:ind w:firstLine="720"/>
+        <w:rPr>
+          <w:sz w:val="26"/>
+          <w:szCs w:val="26"/>
+        </w:rPr>
+      </w:pPr>
+      <w:bookmarkStart w:id="0" w:name="_GoBack"/>
+      <w:bookmarkEnd w:id="0"/>
+    </w:p>
+    <w:p>
+      <w:pPr>
+        <w:ind w:firstLine="720"/>
+        <w:rPr>
+          <w:sz w:val="26"/>
+          <w:szCs w:val="26"/>
+        </w:rPr>
+      </w:pPr>
     </w:p>
     <w:p>
       <w:pPr>
@@ -859,14 +995,14 @@
         <v:path o:extrusionok="f" gradientshapeok="t" o:connecttype="rect"/>
         <o:lock v:ext="edit" aspectratio="t"/>
       </v:shapetype>
-      <v:shape id="_x0000_i1028" type="#_x0000_t75" alt="Ошибка из-за одной картины P в последний слой п" style="width:18.6pt;height:18.6pt;visibility:visible;mso-wrap-style:square" o:bullet="t">
+      <v:shape id="_x0000_i1038" type="#_x0000_t75" alt="Ошибка из-за одной картины P в последний слой п" style="width:18.6pt;height:18.6pt;visibility:visible;mso-wrap-style:square" o:bullet="t">
         <v:imagedata r:id="rId1" o:title="Ошибка из-за одной картины P в последний слой п"/>
       </v:shape>
     </w:pict>
   </w:numPicBullet>
   <w:numPicBullet w:numPicBulletId="1">
     <w:pict>
-      <v:shape id="_x0000_i1029" type="#_x0000_t75" alt="Задача выхода в последний слой (т.е. желаемый результат на последнем слое)" style="width:15.6pt;height:18.6pt;visibility:visible;mso-wrap-style:square" o:bullet="t">
+      <v:shape id="_x0000_i1039" type="#_x0000_t75" alt="Задача выхода в последний слой (т.е. желаемый результат на последнем слое)" style="width:15.6pt;height:18.6pt;visibility:visible;mso-wrap-style:square" o:bullet="t">
         <v:imagedata r:id="rId2" o:title="Задача выхода в последний слой (т"/>
       </v:shape>
     </w:pict>
@@ -4736,7 +4872,7 @@
 </file>
 
 <file path=customXml/itemProps1.xml><?xml version="1.0" encoding="utf-8"?>
-<ds:datastoreItem xmlns:ds="http://schemas.openxmlformats.org/officeDocument/2006/customXml" ds:itemID="{9BF3F67D-82CB-4EC7-A8DB-C9D51B9C7D18}">
+<ds:datastoreItem xmlns:ds="http://schemas.openxmlformats.org/officeDocument/2006/customXml" ds:itemID="{58C8D99A-7C5B-47C1-9A64-3104742DB4D4}">
   <ds:schemaRefs>
     <ds:schemaRef ds:uri="http://schemas.openxmlformats.org/officeDocument/2006/bibliography"/>
   </ds:schemaRefs>

</xml_diff>